<commit_message>
Utilisation de la config pour simplifier le fichier Program.cs
</commit_message>
<xml_diff>
--- a/INF11207 - TP2 Rapport.docx
+++ b/INF11207 - TP2 Rapport.docx
@@ -132,23 +132,7 @@
           <w:sz w:val="24"/>
           <w:szCs w:val="24"/>
         </w:rPr>
-        <w:t>TP</w:t>
-      </w:r>
-      <w:r>
-        <w:rPr>
-          <w:rFonts w:ascii="Tahoma" w:eastAsia="Tahoma" w:hAnsi="Tahoma" w:cs="Tahoma"/>
-          <w:sz w:val="24"/>
-          <w:szCs w:val="24"/>
-        </w:rPr>
-        <w:t>2</w:t>
-      </w:r>
-      <w:r>
-        <w:rPr>
-          <w:rFonts w:ascii="Tahoma" w:eastAsia="Tahoma" w:hAnsi="Tahoma" w:cs="Tahoma"/>
-          <w:sz w:val="24"/>
-          <w:szCs w:val="24"/>
-        </w:rPr>
-        <w:t xml:space="preserve"> – RAPPORT DE CONCEPTION</w:t>
+        <w:t>TP2 – RAPPORT DE CONCEPTION</w:t>
       </w:r>
     </w:p>
     <w:p>
@@ -238,8 +222,18 @@
           <w:sz w:val="24"/>
           <w:szCs w:val="24"/>
         </w:rPr>
-        <w:t>Travail présenté à M. Yacine Yaddaden</w:t>
-      </w:r>
+        <w:t xml:space="preserve">Travail présenté à M. Yacine </w:t>
+      </w:r>
+      <w:proofErr w:type="spellStart"/>
+      <w:r>
+        <w:rPr>
+          <w:rFonts w:ascii="Tahoma" w:eastAsia="Tahoma" w:hAnsi="Tahoma" w:cs="Tahoma"/>
+          <w:sz w:val="24"/>
+          <w:szCs w:val="24"/>
+        </w:rPr>
+        <w:t>Yaddaden</w:t>
+      </w:r>
+      <w:proofErr w:type="spellEnd"/>
     </w:p>
     <w:p>
       <w:pPr>
@@ -317,18 +311,36 @@
           <w:sz w:val="24"/>
           <w:szCs w:val="24"/>
         </w:rPr>
-        <w:t>9 mars</w:t>
-      </w:r>
-      <w:r>
-        <w:rPr>
-          <w:rFonts w:ascii="Tahoma" w:eastAsia="Tahoma" w:hAnsi="Tahoma" w:cs="Tahoma"/>
-          <w:sz w:val="24"/>
-          <w:szCs w:val="24"/>
-        </w:rPr>
-        <w:t xml:space="preserve"> 2021</w:t>
-      </w:r>
-    </w:p>
-    <w:p/>
+        <w:t>9 mars 2021</w:t>
+      </w:r>
+    </w:p>
+    <w:p>
+      <w:pPr>
+        <w:rPr>
+          <w:rFonts w:ascii="Tahoma" w:hAnsi="Tahoma" w:cs="Tahoma"/>
+          <w:sz w:val="24"/>
+          <w:szCs w:val="24"/>
+        </w:rPr>
+      </w:pPr>
+      <w:r>
+        <w:rPr>
+          <w:rFonts w:ascii="Tahoma" w:hAnsi="Tahoma" w:cs="Tahoma"/>
+          <w:sz w:val="24"/>
+          <w:szCs w:val="24"/>
+        </w:rPr>
+        <w:lastRenderedPageBreak/>
+        <w:t>Le programme est automatisé. Je n’ai pas fait d’interface interactive en raison du manque de temps. En effet, le programme crée les deux arbres de décision et leur fournit deux échantillons chacun afin de tester le fonctionnement. Faisons un tour du programme.</w:t>
+      </w:r>
+    </w:p>
+    <w:p>
+      <w:pPr>
+        <w:rPr>
+          <w:rFonts w:ascii="Tahoma" w:hAnsi="Tahoma" w:cs="Tahoma"/>
+          <w:sz w:val="24"/>
+          <w:szCs w:val="24"/>
+        </w:rPr>
+      </w:pPr>
+    </w:p>
     <w:sectPr>
       <w:pgSz w:w="12240" w:h="15840"/>
       <w:pgMar w:top="1440" w:right="1440" w:bottom="1440" w:left="1440" w:header="720" w:footer="720" w:gutter="0"/>

</xml_diff>

<commit_message>
Suppression de la classe DataFrame
</commit_message>
<xml_diff>
--- a/INF11207 - TP2 Rapport.docx
+++ b/INF11207 - TP2 Rapport.docx
@@ -334,12 +334,719 @@
     </w:p>
     <w:p>
       <w:pPr>
-        <w:rPr>
-          <w:rFonts w:ascii="Tahoma" w:hAnsi="Tahoma" w:cs="Tahoma"/>
-          <w:sz w:val="24"/>
-          <w:szCs w:val="24"/>
-        </w:rPr>
-      </w:pPr>
+        <w:pStyle w:val="Heading2"/>
+        <w:spacing w:line="276" w:lineRule="auto"/>
+        <w:rPr>
+          <w:rFonts w:ascii="Tahoma" w:hAnsi="Tahoma" w:cs="Tahoma"/>
+        </w:rPr>
+      </w:pPr>
+      <w:r>
+        <w:rPr>
+          <w:rFonts w:ascii="Tahoma" w:hAnsi="Tahoma" w:cs="Tahoma"/>
+        </w:rPr>
+        <w:t>Lecture et fusion des fichiers</w:t>
+      </w:r>
+    </w:p>
+    <w:p>
+      <w:pPr>
+        <w:rPr>
+          <w:rFonts w:ascii="Tahoma" w:hAnsi="Tahoma" w:cs="Tahoma"/>
+          <w:sz w:val="24"/>
+          <w:szCs w:val="24"/>
+        </w:rPr>
+      </w:pPr>
+      <w:r>
+        <w:rPr>
+          <w:rFonts w:ascii="Tahoma" w:hAnsi="Tahoma" w:cs="Tahoma"/>
+          <w:sz w:val="24"/>
+          <w:szCs w:val="24"/>
+        </w:rPr>
+        <w:t xml:space="preserve">Le programme lit le contenu des fichiers .csv utiles grâce à la méthode </w:t>
+      </w:r>
+      <w:proofErr w:type="spellStart"/>
+      <w:r>
+        <w:rPr>
+          <w:rFonts w:ascii="Tahoma" w:hAnsi="Tahoma" w:cs="Tahoma"/>
+          <w:sz w:val="24"/>
+          <w:szCs w:val="24"/>
+        </w:rPr>
+        <w:t>LireCsv</w:t>
+      </w:r>
+      <w:proofErr w:type="spellEnd"/>
+      <w:r>
+        <w:rPr>
+          <w:rFonts w:ascii="Tahoma" w:hAnsi="Tahoma" w:cs="Tahoma"/>
+          <w:sz w:val="24"/>
+          <w:szCs w:val="24"/>
+        </w:rPr>
+        <w:t>()</w:t>
+      </w:r>
+      <w:r>
+        <w:rPr>
+          <w:rFonts w:ascii="Tahoma" w:hAnsi="Tahoma" w:cs="Tahoma"/>
+          <w:i/>
+          <w:iCs/>
+          <w:sz w:val="24"/>
+          <w:szCs w:val="24"/>
+        </w:rPr>
+        <w:t xml:space="preserve"> </w:t>
+      </w:r>
+      <w:r>
+        <w:rPr>
+          <w:rFonts w:ascii="Tahoma" w:hAnsi="Tahoma" w:cs="Tahoma"/>
+          <w:sz w:val="24"/>
+          <w:szCs w:val="24"/>
+        </w:rPr>
+        <w:t xml:space="preserve">de la classe </w:t>
+      </w:r>
+      <w:r>
+        <w:rPr>
+          <w:rFonts w:ascii="Tahoma" w:hAnsi="Tahoma" w:cs="Tahoma"/>
+          <w:sz w:val="24"/>
+          <w:szCs w:val="24"/>
+        </w:rPr>
+        <w:t>Csv</w:t>
+      </w:r>
+      <w:r>
+        <w:rPr>
+          <w:rFonts w:ascii="Tahoma" w:hAnsi="Tahoma" w:cs="Tahoma"/>
+          <w:sz w:val="24"/>
+          <w:szCs w:val="24"/>
+        </w:rPr>
+        <w:t xml:space="preserve">. </w:t>
+      </w:r>
+    </w:p>
+    <w:p>
+      <w:pPr>
+        <w:rPr>
+          <w:rFonts w:ascii="Tahoma" w:hAnsi="Tahoma" w:cs="Tahoma"/>
+          <w:sz w:val="24"/>
+          <w:szCs w:val="24"/>
+        </w:rPr>
+      </w:pPr>
+      <w:r>
+        <w:rPr>
+          <w:rFonts w:ascii="Tahoma" w:hAnsi="Tahoma" w:cs="Tahoma"/>
+          <w:noProof/>
+          <w:sz w:val="24"/>
+          <w:szCs w:val="24"/>
+        </w:rPr>
+        <w:drawing>
+          <wp:inline distT="0" distB="0" distL="0" distR="0" wp14:anchorId="505171D2" wp14:editId="7ABF8B0A">
+            <wp:extent cx="5943600" cy="4244340"/>
+            <wp:effectExtent l="0" t="0" r="0" b="3810"/>
+            <wp:docPr id="1" name="Picture 1" descr="Text&#10;&#10;Description automatically generated with medium confidence"/>
+            <wp:cNvGraphicFramePr>
+              <a:graphicFrameLocks xmlns:a="http://schemas.openxmlformats.org/drawingml/2006/main" noChangeAspect="1"/>
+            </wp:cNvGraphicFramePr>
+            <a:graphic xmlns:a="http://schemas.openxmlformats.org/drawingml/2006/main">
+              <a:graphicData uri="http://schemas.openxmlformats.org/drawingml/2006/picture">
+                <pic:pic xmlns:pic="http://schemas.openxmlformats.org/drawingml/2006/picture">
+                  <pic:nvPicPr>
+                    <pic:cNvPr id="1" name="Picture 1" descr="Text&#10;&#10;Description automatically generated with medium confidence"/>
+                    <pic:cNvPicPr/>
+                  </pic:nvPicPr>
+                  <pic:blipFill>
+                    <a:blip r:embed="rId5">
+                      <a:extLst>
+                        <a:ext uri="{28A0092B-C50C-407E-A947-70E740481C1C}">
+                          <a14:useLocalDpi xmlns:a14="http://schemas.microsoft.com/office/drawing/2010/main" val="0"/>
+                        </a:ext>
+                      </a:extLst>
+                    </a:blip>
+                    <a:stretch>
+                      <a:fillRect/>
+                    </a:stretch>
+                  </pic:blipFill>
+                  <pic:spPr>
+                    <a:xfrm>
+                      <a:off x="0" y="0"/>
+                      <a:ext cx="5943600" cy="4244340"/>
+                    </a:xfrm>
+                    <a:prstGeom prst="rect">
+                      <a:avLst/>
+                    </a:prstGeom>
+                  </pic:spPr>
+                </pic:pic>
+              </a:graphicData>
+            </a:graphic>
+          </wp:inline>
+        </w:drawing>
+      </w:r>
+    </w:p>
+    <w:p>
+      <w:pPr>
+        <w:rPr>
+          <w:rFonts w:ascii="Tahoma" w:hAnsi="Tahoma" w:cs="Tahoma"/>
+          <w:sz w:val="24"/>
+          <w:szCs w:val="24"/>
+        </w:rPr>
+      </w:pPr>
+      <w:r>
+        <w:rPr>
+          <w:rFonts w:ascii="Tahoma" w:hAnsi="Tahoma" w:cs="Tahoma"/>
+          <w:sz w:val="24"/>
+          <w:szCs w:val="24"/>
+        </w:rPr>
+        <w:t xml:space="preserve">Le contenu des fichiers est inséré dans un </w:t>
+      </w:r>
+      <w:proofErr w:type="spellStart"/>
+      <w:r>
+        <w:rPr>
+          <w:rFonts w:ascii="Tahoma" w:hAnsi="Tahoma" w:cs="Tahoma"/>
+          <w:sz w:val="24"/>
+          <w:szCs w:val="24"/>
+        </w:rPr>
+        <w:t>DataTable</w:t>
+      </w:r>
+      <w:proofErr w:type="spellEnd"/>
+      <w:r>
+        <w:rPr>
+          <w:rFonts w:ascii="Tahoma" w:hAnsi="Tahoma" w:cs="Tahoma"/>
+          <w:sz w:val="24"/>
+          <w:szCs w:val="24"/>
+        </w:rPr>
+        <w:t>. Ce type de données est utilisé un peu partout dans ce travail. Il est la manière privilégiée de transporter les ensembles de données.</w:t>
+      </w:r>
+    </w:p>
+    <w:p>
+      <w:pPr>
+        <w:rPr>
+          <w:rFonts w:ascii="Tahoma" w:hAnsi="Tahoma" w:cs="Tahoma"/>
+          <w:sz w:val="24"/>
+          <w:szCs w:val="24"/>
+        </w:rPr>
+      </w:pPr>
+      <w:r>
+        <w:rPr>
+          <w:rFonts w:ascii="Tahoma" w:hAnsi="Tahoma" w:cs="Tahoma"/>
+          <w:sz w:val="24"/>
+          <w:szCs w:val="24"/>
+        </w:rPr>
+        <w:t xml:space="preserve">Pour créer le fichier </w:t>
+      </w:r>
+      <w:r>
+        <w:rPr>
+          <w:rFonts w:ascii="Tahoma" w:hAnsi="Tahoma" w:cs="Tahoma"/>
+          <w:i/>
+          <w:iCs/>
+          <w:sz w:val="24"/>
+          <w:szCs w:val="24"/>
+        </w:rPr>
+        <w:t>animaux.csv</w:t>
+      </w:r>
+      <w:r>
+        <w:rPr>
+          <w:rFonts w:ascii="Tahoma" w:hAnsi="Tahoma" w:cs="Tahoma"/>
+          <w:sz w:val="24"/>
+          <w:szCs w:val="24"/>
+        </w:rPr>
+        <w:t xml:space="preserve">, j’utilise la méthode </w:t>
+      </w:r>
+      <w:proofErr w:type="spellStart"/>
+      <w:r>
+        <w:rPr>
+          <w:rFonts w:ascii="Tahoma" w:hAnsi="Tahoma" w:cs="Tahoma"/>
+          <w:sz w:val="24"/>
+          <w:szCs w:val="24"/>
+        </w:rPr>
+        <w:t>FusionnerTables</w:t>
+      </w:r>
+      <w:proofErr w:type="spellEnd"/>
+      <w:r>
+        <w:rPr>
+          <w:rFonts w:ascii="Tahoma" w:hAnsi="Tahoma" w:cs="Tahoma"/>
+          <w:sz w:val="24"/>
+          <w:szCs w:val="24"/>
+        </w:rPr>
+        <w:t>() de la classe Csv, comme ci-dessous :</w:t>
+      </w:r>
+    </w:p>
+    <w:p>
+      <w:pPr>
+        <w:rPr>
+          <w:rFonts w:ascii="Tahoma" w:hAnsi="Tahoma" w:cs="Tahoma"/>
+          <w:i/>
+          <w:iCs/>
+          <w:sz w:val="24"/>
+          <w:szCs w:val="24"/>
+        </w:rPr>
+      </w:pPr>
+      <w:r>
+        <w:rPr>
+          <w:rFonts w:ascii="Tahoma" w:hAnsi="Tahoma" w:cs="Tahoma"/>
+          <w:i/>
+          <w:iCs/>
+          <w:noProof/>
+          <w:sz w:val="24"/>
+          <w:szCs w:val="24"/>
+        </w:rPr>
+        <w:lastRenderedPageBreak/>
+        <w:drawing>
+          <wp:inline distT="0" distB="0" distL="0" distR="0" wp14:anchorId="61950729" wp14:editId="0E8DC7B9">
+            <wp:extent cx="5943600" cy="3935095"/>
+            <wp:effectExtent l="0" t="0" r="0" b="8255"/>
+            <wp:docPr id="3" name="Picture 3" descr="Text&#10;&#10;Description automatically generated with low confidence"/>
+            <wp:cNvGraphicFramePr>
+              <a:graphicFrameLocks xmlns:a="http://schemas.openxmlformats.org/drawingml/2006/main" noChangeAspect="1"/>
+            </wp:cNvGraphicFramePr>
+            <a:graphic xmlns:a="http://schemas.openxmlformats.org/drawingml/2006/main">
+              <a:graphicData uri="http://schemas.openxmlformats.org/drawingml/2006/picture">
+                <pic:pic xmlns:pic="http://schemas.openxmlformats.org/drawingml/2006/picture">
+                  <pic:nvPicPr>
+                    <pic:cNvPr id="3" name="Picture 3" descr="Text&#10;&#10;Description automatically generated with low confidence"/>
+                    <pic:cNvPicPr/>
+                  </pic:nvPicPr>
+                  <pic:blipFill>
+                    <a:blip r:embed="rId6">
+                      <a:extLst>
+                        <a:ext uri="{28A0092B-C50C-407E-A947-70E740481C1C}">
+                          <a14:useLocalDpi xmlns:a14="http://schemas.microsoft.com/office/drawing/2010/main" val="0"/>
+                        </a:ext>
+                      </a:extLst>
+                    </a:blip>
+                    <a:stretch>
+                      <a:fillRect/>
+                    </a:stretch>
+                  </pic:blipFill>
+                  <pic:spPr>
+                    <a:xfrm>
+                      <a:off x="0" y="0"/>
+                      <a:ext cx="5943600" cy="3935095"/>
+                    </a:xfrm>
+                    <a:prstGeom prst="rect">
+                      <a:avLst/>
+                    </a:prstGeom>
+                  </pic:spPr>
+                </pic:pic>
+              </a:graphicData>
+            </a:graphic>
+          </wp:inline>
+        </w:drawing>
+      </w:r>
+    </w:p>
+    <w:p>
+      <w:pPr>
+        <w:pStyle w:val="Heading2"/>
+        <w:spacing w:line="276" w:lineRule="auto"/>
+        <w:rPr>
+          <w:rFonts w:ascii="Tahoma" w:hAnsi="Tahoma" w:cs="Tahoma"/>
+        </w:rPr>
+      </w:pPr>
+      <w:r>
+        <w:rPr>
+          <w:rFonts w:ascii="Tahoma" w:hAnsi="Tahoma" w:cs="Tahoma"/>
+        </w:rPr>
+        <w:t>Construction de l’arbre décisionnel</w:t>
+      </w:r>
+    </w:p>
+    <w:p>
+      <w:pPr>
+        <w:rPr>
+          <w:rFonts w:ascii="Tahoma" w:hAnsi="Tahoma" w:cs="Tahoma"/>
+          <w:sz w:val="24"/>
+          <w:szCs w:val="24"/>
+        </w:rPr>
+      </w:pPr>
+      <w:r>
+        <w:rPr>
+          <w:rFonts w:ascii="Tahoma" w:hAnsi="Tahoma" w:cs="Tahoma"/>
+          <w:sz w:val="24"/>
+          <w:szCs w:val="24"/>
+        </w:rPr>
+        <w:t xml:space="preserve">Par la suite, le programme procède à la construction des arbres de décision en utilisant les </w:t>
+      </w:r>
+      <w:proofErr w:type="spellStart"/>
+      <w:r>
+        <w:rPr>
+          <w:rFonts w:ascii="Tahoma" w:hAnsi="Tahoma" w:cs="Tahoma"/>
+          <w:sz w:val="24"/>
+          <w:szCs w:val="24"/>
+        </w:rPr>
+        <w:t>DataTables</w:t>
+      </w:r>
+      <w:proofErr w:type="spellEnd"/>
+      <w:r>
+        <w:rPr>
+          <w:rFonts w:ascii="Tahoma" w:hAnsi="Tahoma" w:cs="Tahoma"/>
+          <w:sz w:val="24"/>
+          <w:szCs w:val="24"/>
+        </w:rPr>
+        <w:t xml:space="preserve"> générés. La méthode de la classe </w:t>
+      </w:r>
+      <w:proofErr w:type="spellStart"/>
+      <w:r>
+        <w:rPr>
+          <w:rFonts w:ascii="Tahoma" w:hAnsi="Tahoma" w:cs="Tahoma"/>
+          <w:sz w:val="24"/>
+          <w:szCs w:val="24"/>
+        </w:rPr>
+        <w:t>ArbreDecision</w:t>
+      </w:r>
+      <w:proofErr w:type="spellEnd"/>
+      <w:r>
+        <w:rPr>
+          <w:rFonts w:ascii="Tahoma" w:hAnsi="Tahoma" w:cs="Tahoma"/>
+          <w:sz w:val="24"/>
+          <w:szCs w:val="24"/>
+        </w:rPr>
+        <w:t xml:space="preserve"> </w:t>
+      </w:r>
+      <w:r>
+        <w:rPr>
+          <w:rFonts w:ascii="Tahoma" w:hAnsi="Tahoma" w:cs="Tahoma"/>
+          <w:sz w:val="24"/>
+          <w:szCs w:val="24"/>
+        </w:rPr>
+        <w:t xml:space="preserve">qui effectue ce traitement nécessite également deux autres paramètres : l’attribut correspondant à la classe du </w:t>
+      </w:r>
+      <w:r>
+        <w:rPr>
+          <w:rFonts w:ascii="Tahoma" w:hAnsi="Tahoma" w:cs="Tahoma"/>
+          <w:sz w:val="24"/>
+          <w:szCs w:val="24"/>
+        </w:rPr>
+        <w:t xml:space="preserve">tableau (le pivot) et la liste des attributs excluant la classe qui fournit à l’arbre les détails des colonnes et des valeurs du tableau. La méthode </w:t>
+      </w:r>
+      <w:proofErr w:type="spellStart"/>
+      <w:r>
+        <w:rPr>
+          <w:rFonts w:ascii="Tahoma" w:hAnsi="Tahoma" w:cs="Tahoma"/>
+          <w:sz w:val="24"/>
+          <w:szCs w:val="24"/>
+        </w:rPr>
+        <w:t>NouveauNoeud</w:t>
+      </w:r>
+      <w:proofErr w:type="spellEnd"/>
+      <w:r>
+        <w:rPr>
+          <w:rFonts w:ascii="Tahoma" w:hAnsi="Tahoma" w:cs="Tahoma"/>
+          <w:sz w:val="24"/>
+          <w:szCs w:val="24"/>
+        </w:rPr>
+        <w:t>() est décrite ci-dessous :</w:t>
+      </w:r>
+    </w:p>
+    <w:p>
+      <w:pPr>
+        <w:rPr>
+          <w:rFonts w:ascii="Tahoma" w:hAnsi="Tahoma" w:cs="Tahoma"/>
+          <w:sz w:val="24"/>
+          <w:szCs w:val="24"/>
+        </w:rPr>
+      </w:pPr>
+      <w:r>
+        <w:rPr>
+          <w:rFonts w:ascii="Tahoma" w:hAnsi="Tahoma" w:cs="Tahoma"/>
+          <w:noProof/>
+          <w:sz w:val="24"/>
+          <w:szCs w:val="24"/>
+        </w:rPr>
+        <w:lastRenderedPageBreak/>
+        <w:drawing>
+          <wp:inline distT="0" distB="0" distL="0" distR="0" wp14:anchorId="75D20445" wp14:editId="15315341">
+            <wp:extent cx="5943600" cy="5680710"/>
+            <wp:effectExtent l="0" t="0" r="0" b="0"/>
+            <wp:docPr id="4" name="Picture 4" descr="Text&#10;&#10;Description automatically generated with medium confidence"/>
+            <wp:cNvGraphicFramePr>
+              <a:graphicFrameLocks xmlns:a="http://schemas.openxmlformats.org/drawingml/2006/main" noChangeAspect="1"/>
+            </wp:cNvGraphicFramePr>
+            <a:graphic xmlns:a="http://schemas.openxmlformats.org/drawingml/2006/main">
+              <a:graphicData uri="http://schemas.openxmlformats.org/drawingml/2006/picture">
+                <pic:pic xmlns:pic="http://schemas.openxmlformats.org/drawingml/2006/picture">
+                  <pic:nvPicPr>
+                    <pic:cNvPr id="4" name="Picture 4" descr="Text&#10;&#10;Description automatically generated with medium confidence"/>
+                    <pic:cNvPicPr/>
+                  </pic:nvPicPr>
+                  <pic:blipFill>
+                    <a:blip r:embed="rId7">
+                      <a:extLst>
+                        <a:ext uri="{28A0092B-C50C-407E-A947-70E740481C1C}">
+                          <a14:useLocalDpi xmlns:a14="http://schemas.microsoft.com/office/drawing/2010/main" val="0"/>
+                        </a:ext>
+                      </a:extLst>
+                    </a:blip>
+                    <a:stretch>
+                      <a:fillRect/>
+                    </a:stretch>
+                  </pic:blipFill>
+                  <pic:spPr>
+                    <a:xfrm>
+                      <a:off x="0" y="0"/>
+                      <a:ext cx="5943600" cy="5680710"/>
+                    </a:xfrm>
+                    <a:prstGeom prst="rect">
+                      <a:avLst/>
+                    </a:prstGeom>
+                  </pic:spPr>
+                </pic:pic>
+              </a:graphicData>
+            </a:graphic>
+          </wp:inline>
+        </w:drawing>
+      </w:r>
+    </w:p>
+    <w:p>
+      <w:pPr>
+        <w:rPr>
+          <w:rFonts w:ascii="Tahoma" w:hAnsi="Tahoma" w:cs="Tahoma"/>
+          <w:sz w:val="24"/>
+          <w:szCs w:val="24"/>
+        </w:rPr>
+      </w:pPr>
+      <w:r>
+        <w:rPr>
+          <w:rFonts w:ascii="Tahoma" w:hAnsi="Tahoma" w:cs="Tahoma"/>
+          <w:sz w:val="24"/>
+          <w:szCs w:val="24"/>
+        </w:rPr>
+        <w:t xml:space="preserve">Pour créer l’arbre, cette méthode récursive doit déterminer les attributs les plus significatifs. Elle y parvient grâce aux méthodes statiques créées à cet effet dans les classes Gains, Entropie, </w:t>
+      </w:r>
+      <w:proofErr w:type="spellStart"/>
+      <w:r>
+        <w:rPr>
+          <w:rFonts w:ascii="Tahoma" w:hAnsi="Tahoma" w:cs="Tahoma"/>
+          <w:sz w:val="24"/>
+          <w:szCs w:val="24"/>
+        </w:rPr>
+        <w:t>Probabilites</w:t>
+      </w:r>
+      <w:proofErr w:type="spellEnd"/>
+      <w:r>
+        <w:rPr>
+          <w:rFonts w:ascii="Tahoma" w:hAnsi="Tahoma" w:cs="Tahoma"/>
+          <w:sz w:val="24"/>
+          <w:szCs w:val="24"/>
+        </w:rPr>
+        <w:t xml:space="preserve"> et </w:t>
+      </w:r>
+      <w:proofErr w:type="spellStart"/>
+      <w:r>
+        <w:rPr>
+          <w:rFonts w:ascii="Tahoma" w:hAnsi="Tahoma" w:cs="Tahoma"/>
+          <w:sz w:val="24"/>
+          <w:szCs w:val="24"/>
+        </w:rPr>
+        <w:t>NombreLignes</w:t>
+      </w:r>
+      <w:proofErr w:type="spellEnd"/>
+      <w:r>
+        <w:rPr>
+          <w:rFonts w:ascii="Tahoma" w:hAnsi="Tahoma" w:cs="Tahoma"/>
+          <w:sz w:val="24"/>
+          <w:szCs w:val="24"/>
+        </w:rPr>
+        <w:t>. Ces différentes classes travaillent ensemble afin de calculer le gain d’information</w:t>
+      </w:r>
+      <w:r>
+        <w:rPr>
+          <w:rFonts w:ascii="Tahoma" w:hAnsi="Tahoma" w:cs="Tahoma"/>
+          <w:sz w:val="24"/>
+          <w:szCs w:val="24"/>
+        </w:rPr>
+        <w:t>s</w:t>
+      </w:r>
+      <w:r>
+        <w:rPr>
+          <w:rFonts w:ascii="Tahoma" w:hAnsi="Tahoma" w:cs="Tahoma"/>
+          <w:sz w:val="24"/>
+          <w:szCs w:val="24"/>
+        </w:rPr>
+        <w:t xml:space="preserve"> de chaque attribut et prendre la décision quant à l’attribut le plus significatif. J’invite le lecteur à consulter le code source pour observer le fonctionnement en détails de ce système.</w:t>
+      </w:r>
+      <w:r>
+        <w:rPr>
+          <w:rFonts w:ascii="Tahoma" w:hAnsi="Tahoma" w:cs="Tahoma"/>
+          <w:sz w:val="24"/>
+          <w:szCs w:val="24"/>
+        </w:rPr>
+        <w:t xml:space="preserve"> Je vais me contenter de présenter dans ce document le calcul du gain d’informations.</w:t>
+      </w:r>
+    </w:p>
+    <w:p>
+      <w:pPr>
+        <w:rPr>
+          <w:rFonts w:ascii="Tahoma" w:hAnsi="Tahoma" w:cs="Tahoma"/>
+          <w:sz w:val="24"/>
+          <w:szCs w:val="24"/>
+        </w:rPr>
+      </w:pPr>
+      <w:r>
+        <w:rPr>
+          <w:rFonts w:ascii="Tahoma" w:hAnsi="Tahoma" w:cs="Tahoma"/>
+          <w:noProof/>
+          <w:sz w:val="24"/>
+          <w:szCs w:val="24"/>
+        </w:rPr>
+        <w:lastRenderedPageBreak/>
+        <w:drawing>
+          <wp:inline distT="0" distB="0" distL="0" distR="0" wp14:anchorId="636A3C4F" wp14:editId="3CACDF3D">
+            <wp:extent cx="5943600" cy="1475740"/>
+            <wp:effectExtent l="0" t="0" r="0" b="0"/>
+            <wp:docPr id="6" name="Picture 6" descr="Graphical user interface, text, application&#10;&#10;Description automatically generated"/>
+            <wp:cNvGraphicFramePr>
+              <a:graphicFrameLocks xmlns:a="http://schemas.openxmlformats.org/drawingml/2006/main" noChangeAspect="1"/>
+            </wp:cNvGraphicFramePr>
+            <a:graphic xmlns:a="http://schemas.openxmlformats.org/drawingml/2006/main">
+              <a:graphicData uri="http://schemas.openxmlformats.org/drawingml/2006/picture">
+                <pic:pic xmlns:pic="http://schemas.openxmlformats.org/drawingml/2006/picture">
+                  <pic:nvPicPr>
+                    <pic:cNvPr id="6" name="Picture 6" descr="Graphical user interface, text, application&#10;&#10;Description automatically generated"/>
+                    <pic:cNvPicPr/>
+                  </pic:nvPicPr>
+                  <pic:blipFill>
+                    <a:blip r:embed="rId8">
+                      <a:extLst>
+                        <a:ext uri="{28A0092B-C50C-407E-A947-70E740481C1C}">
+                          <a14:useLocalDpi xmlns:a14="http://schemas.microsoft.com/office/drawing/2010/main" val="0"/>
+                        </a:ext>
+                      </a:extLst>
+                    </a:blip>
+                    <a:stretch>
+                      <a:fillRect/>
+                    </a:stretch>
+                  </pic:blipFill>
+                  <pic:spPr>
+                    <a:xfrm>
+                      <a:off x="0" y="0"/>
+                      <a:ext cx="5943600" cy="1475740"/>
+                    </a:xfrm>
+                    <a:prstGeom prst="rect">
+                      <a:avLst/>
+                    </a:prstGeom>
+                  </pic:spPr>
+                </pic:pic>
+              </a:graphicData>
+            </a:graphic>
+          </wp:inline>
+        </w:drawing>
+      </w:r>
+    </w:p>
+    <w:p>
+      <w:pPr>
+        <w:pStyle w:val="Heading2"/>
+        <w:spacing w:line="276" w:lineRule="auto"/>
+        <w:rPr>
+          <w:rFonts w:ascii="Tahoma" w:hAnsi="Tahoma" w:cs="Tahoma"/>
+        </w:rPr>
+      </w:pPr>
+      <w:r>
+        <w:rPr>
+          <w:rFonts w:ascii="Tahoma" w:hAnsi="Tahoma" w:cs="Tahoma"/>
+        </w:rPr>
+        <w:t>Test d’un échantillon</w:t>
+      </w:r>
+    </w:p>
+    <w:p>
+      <w:pPr>
+        <w:rPr>
+          <w:rFonts w:ascii="Tahoma" w:hAnsi="Tahoma" w:cs="Tahoma"/>
+          <w:sz w:val="24"/>
+          <w:szCs w:val="24"/>
+        </w:rPr>
+      </w:pPr>
+      <w:r>
+        <w:rPr>
+          <w:rFonts w:ascii="Tahoma" w:hAnsi="Tahoma" w:cs="Tahoma"/>
+          <w:sz w:val="24"/>
+          <w:szCs w:val="24"/>
+        </w:rPr>
+        <w:t xml:space="preserve">La classe </w:t>
+      </w:r>
+      <w:proofErr w:type="spellStart"/>
+      <w:r>
+        <w:rPr>
+          <w:rFonts w:ascii="Tahoma" w:hAnsi="Tahoma" w:cs="Tahoma"/>
+          <w:sz w:val="24"/>
+          <w:szCs w:val="24"/>
+        </w:rPr>
+        <w:t>ArbreDecision</w:t>
+      </w:r>
+      <w:proofErr w:type="spellEnd"/>
+      <w:r>
+        <w:rPr>
+          <w:rFonts w:ascii="Tahoma" w:hAnsi="Tahoma" w:cs="Tahoma"/>
+          <w:sz w:val="24"/>
+          <w:szCs w:val="24"/>
+        </w:rPr>
+        <w:t xml:space="preserve"> met à la disposition du programme la méthode </w:t>
+      </w:r>
+      <w:proofErr w:type="spellStart"/>
+      <w:r>
+        <w:rPr>
+          <w:rFonts w:ascii="Tahoma" w:hAnsi="Tahoma" w:cs="Tahoma"/>
+          <w:sz w:val="24"/>
+          <w:szCs w:val="24"/>
+        </w:rPr>
+        <w:t>TesterUnEchantillon</w:t>
+      </w:r>
+      <w:proofErr w:type="spellEnd"/>
+      <w:r>
+        <w:rPr>
+          <w:rFonts w:ascii="Tahoma" w:hAnsi="Tahoma" w:cs="Tahoma"/>
+          <w:sz w:val="24"/>
+          <w:szCs w:val="24"/>
+        </w:rPr>
+        <w:t>() qui lui permet de confier un échantillon à l’arbre qui prendra une décision par la suite en fonction des valeurs de l’échantillon. Cette méthode utilise en réalité la méthode ci-dessous qui contient la logique de décision.</w:t>
+      </w:r>
+    </w:p>
+    <w:p>
+      <w:pPr>
+        <w:rPr>
+          <w:rFonts w:ascii="Tahoma" w:hAnsi="Tahoma" w:cs="Tahoma"/>
+          <w:sz w:val="24"/>
+          <w:szCs w:val="24"/>
+        </w:rPr>
+      </w:pPr>
+      <w:r>
+        <w:rPr>
+          <w:rFonts w:ascii="Tahoma" w:hAnsi="Tahoma" w:cs="Tahoma"/>
+          <w:noProof/>
+          <w:sz w:val="24"/>
+          <w:szCs w:val="24"/>
+        </w:rPr>
+        <w:drawing>
+          <wp:inline distT="0" distB="0" distL="0" distR="0" wp14:anchorId="360F7645" wp14:editId="7016A222">
+            <wp:extent cx="5943600" cy="3517265"/>
+            <wp:effectExtent l="0" t="0" r="0" b="6985"/>
+            <wp:docPr id="5" name="Picture 5" descr="Text&#10;&#10;Description automatically generated with medium confidence"/>
+            <wp:cNvGraphicFramePr>
+              <a:graphicFrameLocks xmlns:a="http://schemas.openxmlformats.org/drawingml/2006/main" noChangeAspect="1"/>
+            </wp:cNvGraphicFramePr>
+            <a:graphic xmlns:a="http://schemas.openxmlformats.org/drawingml/2006/main">
+              <a:graphicData uri="http://schemas.openxmlformats.org/drawingml/2006/picture">
+                <pic:pic xmlns:pic="http://schemas.openxmlformats.org/drawingml/2006/picture">
+                  <pic:nvPicPr>
+                    <pic:cNvPr id="5" name="Picture 5" descr="Text&#10;&#10;Description automatically generated with medium confidence"/>
+                    <pic:cNvPicPr/>
+                  </pic:nvPicPr>
+                  <pic:blipFill>
+                    <a:blip r:embed="rId9">
+                      <a:extLst>
+                        <a:ext uri="{28A0092B-C50C-407E-A947-70E740481C1C}">
+                          <a14:useLocalDpi xmlns:a14="http://schemas.microsoft.com/office/drawing/2010/main" val="0"/>
+                        </a:ext>
+                      </a:extLst>
+                    </a:blip>
+                    <a:stretch>
+                      <a:fillRect/>
+                    </a:stretch>
+                  </pic:blipFill>
+                  <pic:spPr>
+                    <a:xfrm>
+                      <a:off x="0" y="0"/>
+                      <a:ext cx="5943600" cy="3517265"/>
+                    </a:xfrm>
+                    <a:prstGeom prst="rect">
+                      <a:avLst/>
+                    </a:prstGeom>
+                  </pic:spPr>
+                </pic:pic>
+              </a:graphicData>
+            </a:graphic>
+          </wp:inline>
+        </w:drawing>
+      </w:r>
     </w:p>
     <w:sectPr>
       <w:pgSz w:w="12240" w:h="15840"/>
@@ -755,6 +1462,28 @@
       <w:lang w:val="fr-CA" w:eastAsia="en-CA"/>
     </w:rPr>
   </w:style>
+  <w:style w:type="paragraph" w:styleId="Heading2">
+    <w:name w:val="heading 2"/>
+    <w:basedOn w:val="Normal"/>
+    <w:next w:val="Normal"/>
+    <w:link w:val="Heading2Char"/>
+    <w:uiPriority w:val="9"/>
+    <w:unhideWhenUsed/>
+    <w:qFormat/>
+    <w:rsid w:val="00B01E5E"/>
+    <w:pPr>
+      <w:keepNext/>
+      <w:keepLines/>
+      <w:spacing w:before="40" w:after="0"/>
+      <w:outlineLvl w:val="1"/>
+    </w:pPr>
+    <w:rPr>
+      <w:rFonts w:asciiTheme="majorHAnsi" w:eastAsiaTheme="majorEastAsia" w:hAnsiTheme="majorHAnsi" w:cstheme="majorBidi"/>
+      <w:color w:val="2F5496" w:themeColor="accent1" w:themeShade="BF"/>
+      <w:sz w:val="26"/>
+      <w:szCs w:val="26"/>
+    </w:rPr>
+  </w:style>
   <w:style w:type="character" w:default="1" w:styleId="DefaultParagraphFont">
     <w:name w:val="Default Paragraph Font"/>
     <w:uiPriority w:val="1"/>
@@ -781,6 +1510,20 @@
     <w:uiPriority w:val="99"/>
     <w:semiHidden/>
     <w:unhideWhenUsed/>
+  </w:style>
+  <w:style w:type="character" w:customStyle="1" w:styleId="Heading2Char">
+    <w:name w:val="Heading 2 Char"/>
+    <w:basedOn w:val="DefaultParagraphFont"/>
+    <w:link w:val="Heading2"/>
+    <w:uiPriority w:val="9"/>
+    <w:rsid w:val="00B01E5E"/>
+    <w:rPr>
+      <w:rFonts w:asciiTheme="majorHAnsi" w:eastAsiaTheme="majorEastAsia" w:hAnsiTheme="majorHAnsi" w:cstheme="majorBidi"/>
+      <w:color w:val="2F5496" w:themeColor="accent1" w:themeShade="BF"/>
+      <w:sz w:val="26"/>
+      <w:szCs w:val="26"/>
+      <w:lang w:val="fr-CA" w:eastAsia="en-CA"/>
+    </w:rPr>
   </w:style>
 </w:styles>
 </file>

</xml_diff>